<commit_message>
monitoring oppened instances don
</commit_message>
<xml_diff>
--- a/Documntation.docx
+++ b/Documntation.docx
@@ -189,29 +189,7 @@
           <w:sz w:val="18"/>
           <w:shd w:fill="auto" w:val="clear"/>
         </w:rPr>
-        <w:t xml:space="preserve">Index.php is genereal file, index.php have spl_autoload_register</w:t>
-      </w:r>
-      <w:r>
-        <w:rPr>
-          <w:rFonts w:ascii="Sylfaen" w:hAnsi="Sylfaen" w:cs="Sylfaen" w:eastAsia="Sylfaen"/>
-          <w:color w:val="auto"/>
-          <w:spacing w:val="0"/>
-          <w:position w:val="0"/>
-          <w:sz w:val="18"/>
-          <w:shd w:fill="auto" w:val="clear"/>
-        </w:rPr>
-        <w:t xml:space="preserve"> </w:t>
-      </w:r>
-      <w:r>
-        <w:rPr>
-          <w:rFonts w:ascii="Sylfaen" w:hAnsi="Sylfaen" w:cs="Sylfaen" w:eastAsia="Sylfaen"/>
-          <w:color w:val="auto"/>
-          <w:spacing w:val="0"/>
-          <w:position w:val="0"/>
-          <w:sz w:val="18"/>
-          <w:shd w:fill="auto" w:val="clear"/>
-        </w:rPr>
-        <w:t xml:space="preserve">function. Autoload function includes our classes</w:t>
+        <w:t xml:space="preserve">Index.php is genereal file, index.php have spl_autoload_register function. Autoload function includes our classes</w:t>
       </w:r>
     </w:p>
     <w:p>

</xml_diff>

<commit_message>
impruve log information autput 1
</commit_message>
<xml_diff>
--- a/Documntation.docx
+++ b/Documntation.docx
@@ -3316,6 +3316,192 @@
           <w:shd w:fill="auto" w:val="clear"/>
         </w:rPr>
         <w:t xml:space="preserve">array|boolean</w:t>
+      </w:r>
+    </w:p>
+    <w:p>
+      <w:pPr>
+        <w:spacing w:before="0" w:after="0" w:line="240"/>
+        <w:ind w:right="0" w:left="0" w:firstLine="0"/>
+        <w:jc w:val="left"/>
+        <w:rPr>
+          <w:rFonts w:ascii="Sylfaen" w:hAnsi="Sylfaen" w:cs="Sylfaen" w:eastAsia="Sylfaen"/>
+          <w:color w:val="auto"/>
+          <w:spacing w:val="0"/>
+          <w:position w:val="0"/>
+          <w:sz w:val="18"/>
+          <w:shd w:fill="auto" w:val="clear"/>
+        </w:rPr>
+      </w:pPr>
+    </w:p>
+    <w:p>
+      <w:pPr>
+        <w:spacing w:before="0" w:after="0" w:line="240"/>
+        <w:ind w:right="0" w:left="0" w:firstLine="0"/>
+        <w:jc w:val="left"/>
+        <w:rPr>
+          <w:rFonts w:ascii="Sylfaen" w:hAnsi="Sylfaen" w:cs="Sylfaen" w:eastAsia="Sylfaen"/>
+          <w:color w:val="auto"/>
+          <w:spacing w:val="0"/>
+          <w:position w:val="0"/>
+          <w:sz w:val="18"/>
+          <w:shd w:fill="auto" w:val="clear"/>
+        </w:rPr>
+      </w:pPr>
+    </w:p>
+    <w:p>
+      <w:pPr>
+        <w:spacing w:before="0" w:after="0" w:line="240"/>
+        <w:ind w:right="0" w:left="0" w:firstLine="0"/>
+        <w:jc w:val="left"/>
+        <w:rPr>
+          <w:rFonts w:ascii="Sylfaen" w:hAnsi="Sylfaen" w:cs="Sylfaen" w:eastAsia="Sylfaen"/>
+          <w:b/>
+          <w:color w:val="auto"/>
+          <w:spacing w:val="0"/>
+          <w:position w:val="0"/>
+          <w:sz w:val="28"/>
+          <w:shd w:fill="auto" w:val="clear"/>
+        </w:rPr>
+      </w:pPr>
+      <w:r>
+        <w:rPr>
+          <w:rFonts w:ascii="Sylfaen" w:hAnsi="Sylfaen" w:cs="Sylfaen" w:eastAsia="Sylfaen"/>
+          <w:b/>
+          <w:color w:val="auto"/>
+          <w:spacing w:val="0"/>
+          <w:position w:val="0"/>
+          <w:sz w:val="28"/>
+          <w:shd w:fill="auto" w:val="clear"/>
+        </w:rPr>
+        <w:t xml:space="preserve">private function postFieldsToStr($postData)</w:t>
+      </w:r>
+    </w:p>
+    <w:p>
+      <w:pPr>
+        <w:spacing w:before="0" w:after="0" w:line="240"/>
+        <w:ind w:right="0" w:left="0" w:firstLine="0"/>
+        <w:jc w:val="left"/>
+        <w:rPr>
+          <w:rFonts w:ascii="Sylfaen" w:hAnsi="Sylfaen" w:cs="Sylfaen" w:eastAsia="Sylfaen"/>
+          <w:b/>
+          <w:color w:val="auto"/>
+          <w:spacing w:val="0"/>
+          <w:position w:val="0"/>
+          <w:sz w:val="28"/>
+          <w:shd w:fill="auto" w:val="clear"/>
+        </w:rPr>
+      </w:pPr>
+      <w:r>
+        <w:rPr>
+          <w:rFonts w:ascii="Sylfaen" w:hAnsi="Sylfaen" w:cs="Sylfaen" w:eastAsia="Sylfaen"/>
+          <w:color w:val="auto"/>
+          <w:spacing w:val="0"/>
+          <w:position w:val="0"/>
+          <w:sz w:val="18"/>
+          <w:shd w:fill="auto" w:val="clear"/>
+        </w:rPr>
+        <w:t xml:space="preserve">1.Getting readable construction of the $postData</w:t>
+      </w:r>
+    </w:p>
+    <w:p>
+      <w:pPr>
+        <w:spacing w:before="0" w:after="0" w:line="240"/>
+        <w:ind w:right="0" w:left="0" w:firstLine="0"/>
+        <w:jc w:val="left"/>
+        <w:rPr>
+          <w:rFonts w:ascii="Sylfaen" w:hAnsi="Sylfaen" w:cs="Sylfaen" w:eastAsia="Sylfaen"/>
+          <w:color w:val="auto"/>
+          <w:spacing w:val="0"/>
+          <w:position w:val="0"/>
+          <w:sz w:val="18"/>
+          <w:shd w:fill="auto" w:val="clear"/>
+        </w:rPr>
+      </w:pPr>
+      <w:r>
+        <w:rPr>
+          <w:rFonts w:ascii="Sylfaen" w:hAnsi="Sylfaen" w:cs="Sylfaen" w:eastAsia="Sylfaen"/>
+          <w:b/>
+          <w:color w:val="auto"/>
+          <w:spacing w:val="0"/>
+          <w:position w:val="0"/>
+          <w:sz w:val="18"/>
+          <w:shd w:fill="auto" w:val="clear"/>
+        </w:rPr>
+        <w:t xml:space="preserve">@param  </w:t>
+      </w:r>
+      <w:r>
+        <w:rPr>
+          <w:rFonts w:ascii="Sylfaen" w:hAnsi="Sylfaen" w:cs="Sylfaen" w:eastAsia="Sylfaen"/>
+          <w:b/>
+          <w:i/>
+          <w:color w:val="auto"/>
+          <w:spacing w:val="0"/>
+          <w:position w:val="0"/>
+          <w:sz w:val="18"/>
+          <w:shd w:fill="auto" w:val="clear"/>
+        </w:rPr>
+        <w:t xml:space="preserve">array</w:t>
+      </w:r>
+      <w:r>
+        <w:rPr>
+          <w:rFonts w:ascii="Sylfaen" w:hAnsi="Sylfaen" w:cs="Sylfaen" w:eastAsia="Sylfaen"/>
+          <w:b/>
+          <w:color w:val="auto"/>
+          <w:spacing w:val="0"/>
+          <w:position w:val="0"/>
+          <w:sz w:val="18"/>
+          <w:shd w:fill="auto" w:val="clear"/>
+        </w:rPr>
+        <w:t xml:space="preserve">   $postData </w:t>
+      </w:r>
+      <w:r>
+        <w:rPr>
+          <w:rFonts w:ascii="Sylfaen" w:hAnsi="Sylfaen" w:cs="Sylfaen" w:eastAsia="Sylfaen"/>
+          <w:color w:val="auto"/>
+          <w:spacing w:val="0"/>
+          <w:position w:val="0"/>
+          <w:sz w:val="18"/>
+          <w:shd w:fill="auto" w:val="clear"/>
+        </w:rPr>
+        <w:t xml:space="preserve">- contains respons and requst data</w:t>
+      </w:r>
+    </w:p>
+    <w:p>
+      <w:pPr>
+        <w:spacing w:before="0" w:after="0" w:line="240"/>
+        <w:ind w:right="0" w:left="0" w:firstLine="0"/>
+        <w:jc w:val="left"/>
+        <w:rPr>
+          <w:rFonts w:ascii="Sylfaen" w:hAnsi="Sylfaen" w:cs="Sylfaen" w:eastAsia="Sylfaen"/>
+          <w:color w:val="auto"/>
+          <w:spacing w:val="0"/>
+          <w:position w:val="0"/>
+          <w:sz w:val="18"/>
+          <w:shd w:fill="auto" w:val="clear"/>
+        </w:rPr>
+      </w:pPr>
+      <w:r>
+        <w:rPr>
+          <w:rFonts w:ascii="Sylfaen" w:hAnsi="Sylfaen" w:cs="Sylfaen" w:eastAsia="Sylfaen"/>
+          <w:b/>
+          <w:color w:val="auto"/>
+          <w:spacing w:val="0"/>
+          <w:position w:val="0"/>
+          <w:sz w:val="18"/>
+          <w:shd w:fill="auto" w:val="clear"/>
+        </w:rPr>
+        <w:t xml:space="preserve">@return  </w:t>
+      </w:r>
+      <w:r>
+        <w:rPr>
+          <w:rFonts w:ascii="Sylfaen" w:hAnsi="Sylfaen" w:cs="Sylfaen" w:eastAsia="Sylfaen"/>
+          <w:color w:val="auto"/>
+          <w:spacing w:val="0"/>
+          <w:position w:val="0"/>
+          <w:sz w:val="18"/>
+          <w:shd w:fill="auto" w:val="clear"/>
+        </w:rPr>
+        <w:t xml:space="preserve">String</w:t>
       </w:r>
     </w:p>
     <w:p>

</xml_diff>

<commit_message>
change get speed by location message structure 3
</commit_message>
<xml_diff>
--- a/Documntation.docx
+++ b/Documntation.docx
@@ -3502,6 +3502,283 @@
           <w:shd w:fill="auto" w:val="clear"/>
         </w:rPr>
         <w:t xml:space="preserve">String</w:t>
+      </w:r>
+    </w:p>
+    <w:p>
+      <w:pPr>
+        <w:spacing w:before="0" w:after="0" w:line="240"/>
+        <w:ind w:right="0" w:left="0" w:firstLine="0"/>
+        <w:jc w:val="left"/>
+        <w:rPr>
+          <w:rFonts w:ascii="Sylfaen" w:hAnsi="Sylfaen" w:cs="Sylfaen" w:eastAsia="Sylfaen"/>
+          <w:color w:val="auto"/>
+          <w:spacing w:val="0"/>
+          <w:position w:val="0"/>
+          <w:sz w:val="18"/>
+          <w:shd w:fill="auto" w:val="clear"/>
+        </w:rPr>
+      </w:pPr>
+    </w:p>
+    <w:p>
+      <w:pPr>
+        <w:spacing w:before="0" w:after="0" w:line="240"/>
+        <w:ind w:right="0" w:left="0" w:firstLine="0"/>
+        <w:jc w:val="left"/>
+        <w:rPr>
+          <w:rFonts w:ascii="Sylfaen" w:hAnsi="Sylfaen" w:cs="Sylfaen" w:eastAsia="Sylfaen"/>
+          <w:b/>
+          <w:color w:val="auto"/>
+          <w:spacing w:val="0"/>
+          <w:position w:val="0"/>
+          <w:sz w:val="28"/>
+          <w:shd w:fill="auto" w:val="clear"/>
+        </w:rPr>
+      </w:pPr>
+      <w:r>
+        <w:rPr>
+          <w:rFonts w:ascii="Sylfaen" w:hAnsi="Sylfaen" w:cs="Sylfaen" w:eastAsia="Sylfaen"/>
+          <w:b/>
+          <w:color w:val="auto"/>
+          <w:spacing w:val="0"/>
+          <w:position w:val="0"/>
+          <w:sz w:val="28"/>
+          <w:shd w:fill="auto" w:val="clear"/>
+        </w:rPr>
+        <w:t xml:space="preserve">private function callSuccess()</w:t>
+      </w:r>
+    </w:p>
+    <w:p>
+      <w:pPr>
+        <w:spacing w:before="0" w:after="0" w:line="240"/>
+        <w:ind w:right="0" w:left="0" w:firstLine="0"/>
+        <w:jc w:val="left"/>
+        <w:rPr>
+          <w:rFonts w:ascii="Sylfaen" w:hAnsi="Sylfaen" w:cs="Sylfaen" w:eastAsia="Sylfaen"/>
+          <w:color w:val="auto"/>
+          <w:spacing w:val="0"/>
+          <w:position w:val="0"/>
+          <w:sz w:val="18"/>
+          <w:shd w:fill="auto" w:val="clear"/>
+        </w:rPr>
+      </w:pPr>
+      <w:r>
+        <w:rPr>
+          <w:rFonts w:ascii="Sylfaen" w:hAnsi="Sylfaen" w:cs="Sylfaen" w:eastAsia="Sylfaen"/>
+          <w:color w:val="auto"/>
+          <w:spacing w:val="0"/>
+          <w:position w:val="0"/>
+          <w:sz w:val="18"/>
+          <w:shd w:fill="auto" w:val="clear"/>
+        </w:rPr>
+        <w:t xml:space="preserve">1.Calling when response return success</w:t>
+      </w:r>
+    </w:p>
+    <w:p>
+      <w:pPr>
+        <w:spacing w:before="0" w:after="0" w:line="240"/>
+        <w:ind w:right="0" w:left="0" w:firstLine="0"/>
+        <w:jc w:val="left"/>
+        <w:rPr>
+          <w:rFonts w:ascii="Sylfaen" w:hAnsi="Sylfaen" w:cs="Sylfaen" w:eastAsia="Sylfaen"/>
+          <w:color w:val="auto"/>
+          <w:spacing w:val="0"/>
+          <w:position w:val="0"/>
+          <w:sz w:val="18"/>
+          <w:shd w:fill="auto" w:val="clear"/>
+        </w:rPr>
+      </w:pPr>
+      <w:r>
+        <w:rPr>
+          <w:rFonts w:ascii="Sylfaen" w:hAnsi="Sylfaen" w:cs="Sylfaen" w:eastAsia="Sylfaen"/>
+          <w:color w:val="auto"/>
+          <w:spacing w:val="0"/>
+          <w:position w:val="0"/>
+          <w:sz w:val="18"/>
+          <w:shd w:fill="auto" w:val="clear"/>
+        </w:rPr>
+        <w:t xml:space="preserve">2.Write success message into log file</w:t>
+      </w:r>
+    </w:p>
+    <w:p>
+      <w:pPr>
+        <w:spacing w:before="0" w:after="0" w:line="240"/>
+        <w:ind w:right="0" w:left="0" w:firstLine="0"/>
+        <w:jc w:val="left"/>
+        <w:rPr>
+          <w:rFonts w:ascii="Sylfaen" w:hAnsi="Sylfaen" w:cs="Sylfaen" w:eastAsia="Sylfaen"/>
+          <w:color w:val="auto"/>
+          <w:spacing w:val="0"/>
+          <w:position w:val="0"/>
+          <w:sz w:val="18"/>
+          <w:shd w:fill="auto" w:val="clear"/>
+        </w:rPr>
+      </w:pPr>
+      <w:r>
+        <w:rPr>
+          <w:rFonts w:ascii="Sylfaen" w:hAnsi="Sylfaen" w:cs="Sylfaen" w:eastAsia="Sylfaen"/>
+          <w:b/>
+          <w:color w:val="auto"/>
+          <w:spacing w:val="0"/>
+          <w:position w:val="0"/>
+          <w:sz w:val="18"/>
+          <w:shd w:fill="auto" w:val="clear"/>
+        </w:rPr>
+        <w:t xml:space="preserve">@return  </w:t>
+      </w:r>
+      <w:r>
+        <w:rPr>
+          <w:rFonts w:ascii="Sylfaen" w:hAnsi="Sylfaen" w:cs="Sylfaen" w:eastAsia="Sylfaen"/>
+          <w:color w:val="auto"/>
+          <w:spacing w:val="0"/>
+          <w:position w:val="0"/>
+          <w:sz w:val="18"/>
+          <w:shd w:fill="auto" w:val="clear"/>
+        </w:rPr>
+        <w:t xml:space="preserve">void</w:t>
+      </w:r>
+    </w:p>
+    <w:p>
+      <w:pPr>
+        <w:spacing w:before="0" w:after="0" w:line="240"/>
+        <w:ind w:right="0" w:left="0" w:firstLine="0"/>
+        <w:jc w:val="left"/>
+        <w:rPr>
+          <w:rFonts w:ascii="Sylfaen" w:hAnsi="Sylfaen" w:cs="Sylfaen" w:eastAsia="Sylfaen"/>
+          <w:color w:val="auto"/>
+          <w:spacing w:val="0"/>
+          <w:position w:val="0"/>
+          <w:sz w:val="18"/>
+          <w:shd w:fill="auto" w:val="clear"/>
+        </w:rPr>
+      </w:pPr>
+    </w:p>
+    <w:p>
+      <w:pPr>
+        <w:spacing w:before="0" w:after="0" w:line="240"/>
+        <w:ind w:right="0" w:left="0" w:firstLine="0"/>
+        <w:jc w:val="left"/>
+        <w:rPr>
+          <w:rFonts w:ascii="Sylfaen" w:hAnsi="Sylfaen" w:cs="Sylfaen" w:eastAsia="Sylfaen"/>
+          <w:b/>
+          <w:color w:val="auto"/>
+          <w:spacing w:val="0"/>
+          <w:position w:val="0"/>
+          <w:sz w:val="28"/>
+          <w:shd w:fill="auto" w:val="clear"/>
+        </w:rPr>
+      </w:pPr>
+      <w:r>
+        <w:rPr>
+          <w:rFonts w:ascii="Sylfaen" w:hAnsi="Sylfaen" w:cs="Sylfaen" w:eastAsia="Sylfaen"/>
+          <w:b/>
+          <w:color w:val="auto"/>
+          <w:spacing w:val="0"/>
+          <w:position w:val="0"/>
+          <w:sz w:val="28"/>
+          <w:shd w:fill="auto" w:val="clear"/>
+        </w:rPr>
+        <w:t xml:space="preserve">private function callError()</w:t>
+      </w:r>
+    </w:p>
+    <w:p>
+      <w:pPr>
+        <w:spacing w:before="0" w:after="0" w:line="240"/>
+        <w:ind w:right="0" w:left="0" w:firstLine="0"/>
+        <w:jc w:val="left"/>
+        <w:rPr>
+          <w:rFonts w:ascii="Sylfaen" w:hAnsi="Sylfaen" w:cs="Sylfaen" w:eastAsia="Sylfaen"/>
+          <w:color w:val="auto"/>
+          <w:spacing w:val="0"/>
+          <w:position w:val="0"/>
+          <w:sz w:val="18"/>
+          <w:shd w:fill="auto" w:val="clear"/>
+        </w:rPr>
+      </w:pPr>
+      <w:r>
+        <w:rPr>
+          <w:rFonts w:ascii="Sylfaen" w:hAnsi="Sylfaen" w:cs="Sylfaen" w:eastAsia="Sylfaen"/>
+          <w:color w:val="auto"/>
+          <w:spacing w:val="0"/>
+          <w:position w:val="0"/>
+          <w:sz w:val="18"/>
+          <w:shd w:fill="auto" w:val="clear"/>
+        </w:rPr>
+        <w:t xml:space="preserve">1.Calling when response return </w:t>
+      </w:r>
+      <w:r>
+        <w:rPr>
+          <w:rFonts w:ascii="Sylfaen" w:hAnsi="Sylfaen" w:cs="Sylfaen" w:eastAsia="Sylfaen"/>
+          <w:color w:val="auto"/>
+          <w:spacing w:val="0"/>
+          <w:position w:val="0"/>
+          <w:sz w:val="18"/>
+          <w:shd w:fill="auto" w:val="clear"/>
+        </w:rPr>
+        <w:t xml:space="preserve">error</w:t>
+      </w:r>
+    </w:p>
+    <w:p>
+      <w:pPr>
+        <w:spacing w:before="0" w:after="0" w:line="240"/>
+        <w:ind w:right="0" w:left="0" w:firstLine="0"/>
+        <w:jc w:val="left"/>
+        <w:rPr>
+          <w:rFonts w:ascii="Sylfaen" w:hAnsi="Sylfaen" w:cs="Sylfaen" w:eastAsia="Sylfaen"/>
+          <w:color w:val="auto"/>
+          <w:spacing w:val="0"/>
+          <w:position w:val="0"/>
+          <w:sz w:val="18"/>
+          <w:shd w:fill="auto" w:val="clear"/>
+        </w:rPr>
+      </w:pPr>
+      <w:r>
+        <w:rPr>
+          <w:rFonts w:ascii="Sylfaen" w:hAnsi="Sylfaen" w:cs="Sylfaen" w:eastAsia="Sylfaen"/>
+          <w:color w:val="auto"/>
+          <w:spacing w:val="0"/>
+          <w:position w:val="0"/>
+          <w:sz w:val="18"/>
+          <w:shd w:fill="auto" w:val="clear"/>
+        </w:rPr>
+        <w:t xml:space="preserve">2.Write error message into log file</w:t>
+      </w:r>
+    </w:p>
+    <w:p>
+      <w:pPr>
+        <w:spacing w:before="0" w:after="0" w:line="240"/>
+        <w:ind w:right="0" w:left="0" w:firstLine="0"/>
+        <w:jc w:val="left"/>
+        <w:rPr>
+          <w:rFonts w:ascii="Sylfaen" w:hAnsi="Sylfaen" w:cs="Sylfaen" w:eastAsia="Sylfaen"/>
+          <w:color w:val="auto"/>
+          <w:spacing w:val="0"/>
+          <w:position w:val="0"/>
+          <w:sz w:val="18"/>
+          <w:shd w:fill="auto" w:val="clear"/>
+        </w:rPr>
+      </w:pPr>
+      <w:r>
+        <w:rPr>
+          <w:rFonts w:ascii="Sylfaen" w:hAnsi="Sylfaen" w:cs="Sylfaen" w:eastAsia="Sylfaen"/>
+          <w:b/>
+          <w:color w:val="auto"/>
+          <w:spacing w:val="0"/>
+          <w:position w:val="0"/>
+          <w:sz w:val="18"/>
+          <w:shd w:fill="auto" w:val="clear"/>
+        </w:rPr>
+        <w:t xml:space="preserve">@return  </w:t>
+      </w:r>
+      <w:r>
+        <w:rPr>
+          <w:rFonts w:ascii="Sylfaen" w:hAnsi="Sylfaen" w:cs="Sylfaen" w:eastAsia="Sylfaen"/>
+          <w:color w:val="auto"/>
+          <w:spacing w:val="0"/>
+          <w:position w:val="0"/>
+          <w:sz w:val="18"/>
+          <w:shd w:fill="auto" w:val="clear"/>
+        </w:rPr>
+        <w:t xml:space="preserve">void</w:t>
       </w:r>
     </w:p>
     <w:p>

</xml_diff>